<commit_message>
Feature: update the readme document.
</commit_message>
<xml_diff>
--- a/Readme.docx
+++ b/Readme.docx
@@ -6,8 +6,6 @@
       <w:pPr>
         <w:pStyle w:val="a4"/>
       </w:pPr>
-      <w:bookmarkStart w:id="0" w:name="_GoBack"/>
-      <w:bookmarkEnd w:id="0"/>
       <w:r>
         <w:t>Playing Card Run Specification</w:t>
       </w:r>
@@ -266,15 +264,66 @@
         <w:t>If</w:t>
       </w:r>
       <w:r>
-        <w:t xml:space="preserve"> you use clone the project from my </w:t>
-      </w:r>
-      <w:proofErr w:type="spellStart"/>
-      <w:r>
-        <w:t>github</w:t>
-      </w:r>
-      <w:proofErr w:type="spellEnd"/>
-      <w:r>
-        <w:t xml:space="preserve"> address to your local, please run under command to play game. Also you can change the number of players by change the parameter </w:t>
+        <w:t xml:space="preserve"> you use</w:t>
+      </w:r>
+      <w:r>
+        <w:t xml:space="preserve"> </w:t>
+      </w:r>
+      <w:r>
+        <w:rPr>
+          <w:rFonts w:hint="eastAsia"/>
+        </w:rPr>
+        <w:t>fork</w:t>
+      </w:r>
+      <w:r>
+        <w:t xml:space="preserve"> </w:t>
+      </w:r>
+      <w:r>
+        <w:t xml:space="preserve">my </w:t>
+      </w:r>
+      <w:r>
+        <w:t>G</w:t>
+      </w:r>
+      <w:r>
+        <w:t>it</w:t>
+      </w:r>
+      <w:r>
+        <w:t>H</w:t>
+      </w:r>
+      <w:r>
+        <w:t xml:space="preserve">ub </w:t>
+      </w:r>
+      <w:r>
+        <w:rPr>
+          <w:rFonts w:hint="eastAsia"/>
+        </w:rPr>
+        <w:t>project</w:t>
+      </w:r>
+      <w:r>
+        <w:t xml:space="preserve"> </w:t>
+      </w:r>
+      <w:r>
+        <w:t>address</w:t>
+      </w:r>
+      <w:r>
+        <w:t xml:space="preserve"> and clone it</w:t>
+      </w:r>
+      <w:r>
+        <w:t xml:space="preserve"> to your local, please run und</w:t>
+      </w:r>
+      <w:bookmarkStart w:id="0" w:name="_GoBack"/>
+      <w:bookmarkEnd w:id="0"/>
+      <w:r>
+        <w:t xml:space="preserve">er command </w:t>
+      </w:r>
+      <w:r>
+        <w:t>to play game</w:t>
+      </w:r>
+      <w:r>
+        <w:t xml:space="preserve"> in the forked project</w:t>
+      </w:r>
+      <w:r>
+        <w:t xml:space="preserve">. Also you can change the number of players by change the parameter </w:t>
       </w:r>
       <w:proofErr w:type="spellStart"/>
       <w:proofErr w:type="gramStart"/>

</xml_diff>

<commit_message>
Feature：Update the readme document.
</commit_message>
<xml_diff>
--- a/Readme.docx
+++ b/Readme.docx
@@ -6,6 +6,8 @@
       <w:pPr>
         <w:pStyle w:val="a4"/>
       </w:pPr>
+      <w:bookmarkStart w:id="0" w:name="_Hlk19534361"/>
+      <w:bookmarkEnd w:id="0"/>
       <w:r>
         <w:t>Playing Card Run Specification</w:t>
       </w:r>
@@ -20,22 +22,43 @@
         <w:ind w:firstLineChars="0"/>
       </w:pPr>
       <w:r>
+        <w:t xml:space="preserve">Please fork </w:t>
+      </w:r>
+      <w:r>
+        <w:t xml:space="preserve">my </w:t>
+      </w:r>
+      <w:r>
+        <w:t>G</w:t>
+      </w:r>
+      <w:r>
+        <w:t>it</w:t>
+      </w:r>
+      <w:r>
+        <w:t>H</w:t>
+      </w:r>
+      <w:r>
+        <w:t xml:space="preserve">ub </w:t>
+      </w:r>
+      <w:r>
         <w:rPr>
           <w:rFonts w:hint="eastAsia"/>
         </w:rPr>
-        <w:t>E</w:t>
-      </w:r>
-      <w:r>
-        <w:t>xtract the zip package ‘</w:t>
-      </w:r>
-      <w:r>
-        <w:t>playing_card_solution</w:t>
-      </w:r>
-      <w:r>
-        <w:t>.7z’.</w:t>
-      </w:r>
-      <w:r>
-        <w:t xml:space="preserve"> The content of extracted folder as below:</w:t>
+        <w:t>project</w:t>
+      </w:r>
+      <w:r>
+        <w:t xml:space="preserve"> </w:t>
+      </w:r>
+      <w:r>
+        <w:t>address</w:t>
+      </w:r>
+      <w:r>
+        <w:t xml:space="preserve"> and clone it</w:t>
+      </w:r>
+      <w:r>
+        <w:t xml:space="preserve"> to your local</w:t>
+      </w:r>
+      <w:r>
+        <w:t xml:space="preserve"> pc. The project address as below:</w:t>
       </w:r>
     </w:p>
     <w:p>
@@ -43,46 +66,51 @@
         <w:pStyle w:val="a3"/>
         <w:ind w:left="360" w:firstLineChars="0" w:firstLine="0"/>
       </w:pPr>
-      <w:r>
+      <w:hyperlink r:id="rId7" w:history="1">
+        <w:r>
+          <w:rPr>
+            <w:rStyle w:val="aa"/>
+          </w:rPr>
+          <w:t>https://github.com/gmavkitx/playing-card-game</w:t>
+        </w:r>
+      </w:hyperlink>
+    </w:p>
+    <w:p>
+      <w:pPr>
+        <w:pStyle w:val="a3"/>
+        <w:ind w:left="360" w:firstLineChars="0" w:firstLine="0"/>
+      </w:pPr>
+      <w:hyperlink r:id="rId8" w:history="1">
+        <w:r>
+          <w:rPr>
+            <w:rStyle w:val="aa"/>
+          </w:rPr>
+          <w:t>https://github.com/gmavkitx/playing-card-game.git</w:t>
+        </w:r>
+      </w:hyperlink>
+    </w:p>
+    <w:p>
+      <w:pPr>
+        <w:pStyle w:val="a3"/>
+        <w:ind w:left="360" w:firstLineChars="0" w:firstLine="0"/>
+      </w:pPr>
+      <w:hyperlink r:id="rId9" w:history="1">
+        <w:r>
+          <w:rPr>
+            <w:rStyle w:val="aa"/>
+          </w:rPr>
+          <w:t>git@github.com:gmavkitx/playing-card-game.git</w:t>
+        </w:r>
+      </w:hyperlink>
+    </w:p>
+    <w:p>
+      <w:pPr>
+        <w:pStyle w:val="a3"/>
+        <w:ind w:left="360" w:firstLineChars="0" w:firstLine="0"/>
         <w:rPr>
-          <w:noProof/>
+          <w:rFonts w:hint="eastAsia"/>
         </w:rPr>
-        <w:drawing>
-          <wp:inline distT="0" distB="0" distL="0" distR="0" wp14:anchorId="11B242C9" wp14:editId="0BC9A710">
-            <wp:extent cx="5274310" cy="665480"/>
-            <wp:effectExtent l="0" t="0" r="2540" b="1270"/>
-            <wp:docPr id="1" name="图片 1"/>
-            <wp:cNvGraphicFramePr>
-              <a:graphicFrameLocks xmlns:a="http://schemas.openxmlformats.org/drawingml/2006/main" noChangeAspect="1"/>
-            </wp:cNvGraphicFramePr>
-            <a:graphic xmlns:a="http://schemas.openxmlformats.org/drawingml/2006/main">
-              <a:graphicData uri="http://schemas.openxmlformats.org/drawingml/2006/picture">
-                <pic:pic xmlns:pic="http://schemas.openxmlformats.org/drawingml/2006/picture">
-                  <pic:nvPicPr>
-                    <pic:cNvPr id="1" name=""/>
-                    <pic:cNvPicPr/>
-                  </pic:nvPicPr>
-                  <pic:blipFill>
-                    <a:blip r:embed="rId7"/>
-                    <a:stretch>
-                      <a:fillRect/>
-                    </a:stretch>
-                  </pic:blipFill>
-                  <pic:spPr>
-                    <a:xfrm>
-                      <a:off x="0" y="0"/>
-                      <a:ext cx="5274310" cy="665480"/>
-                    </a:xfrm>
-                    <a:prstGeom prst="rect">
-                      <a:avLst/>
-                    </a:prstGeom>
-                  </pic:spPr>
-                </pic:pic>
-              </a:graphicData>
-            </a:graphic>
-          </wp:inline>
-        </w:drawing>
-      </w:r>
+      </w:pPr>
     </w:p>
     <w:p>
       <w:pPr>
@@ -100,10 +128,13 @@
         <w:t>O</w:t>
       </w:r>
       <w:r>
-        <w:t xml:space="preserve">pen the CMD window, and directory to </w:t>
-      </w:r>
-      <w:r>
-        <w:t xml:space="preserve">the extracted folder. Run the under command to play the game. Also you can change the number of players by change the parameter </w:t>
+        <w:t xml:space="preserve">pen the CMD window, and directory to the </w:t>
+      </w:r>
+      <w:r>
+        <w:t>cloned</w:t>
+      </w:r>
+      <w:r>
+        <w:t xml:space="preserve"> folder. Run the under command to play the game. Also you can change the number of players by change the parameter </w:t>
       </w:r>
       <w:proofErr w:type="spellStart"/>
       <w:proofErr w:type="gramStart"/>
@@ -136,250 +167,23 @@
         </w:rPr>
         <w:t>.</w:t>
       </w:r>
+      <w:bookmarkStart w:id="1" w:name="_GoBack"/>
+      <w:bookmarkEnd w:id="1"/>
     </w:p>
     <w:p>
       <w:pPr>
         <w:pStyle w:val="a3"/>
         <w:ind w:left="360" w:firstLineChars="0" w:firstLine="0"/>
+        <w:rPr>
+          <w:rFonts w:hint="eastAsia"/>
+        </w:rPr>
       </w:pPr>
       <w:r>
         <w:rPr>
           <w:noProof/>
         </w:rPr>
         <w:drawing>
-          <wp:inline distT="0" distB="0" distL="0" distR="0" wp14:anchorId="7CB5900C" wp14:editId="5C640AFD">
-            <wp:extent cx="4930567" cy="228620"/>
-            <wp:effectExtent l="0" t="0" r="3810" b="0"/>
-            <wp:docPr id="2" name="图片 2"/>
-            <wp:cNvGraphicFramePr>
-              <a:graphicFrameLocks xmlns:a="http://schemas.openxmlformats.org/drawingml/2006/main" noChangeAspect="1"/>
-            </wp:cNvGraphicFramePr>
-            <a:graphic xmlns:a="http://schemas.openxmlformats.org/drawingml/2006/main">
-              <a:graphicData uri="http://schemas.openxmlformats.org/drawingml/2006/picture">
-                <pic:pic xmlns:pic="http://schemas.openxmlformats.org/drawingml/2006/picture">
-                  <pic:nvPicPr>
-                    <pic:cNvPr id="1" name=""/>
-                    <pic:cNvPicPr/>
-                  </pic:nvPicPr>
-                  <pic:blipFill>
-                    <a:blip r:embed="rId8"/>
-                    <a:stretch>
-                      <a:fillRect/>
-                    </a:stretch>
-                  </pic:blipFill>
-                  <pic:spPr>
-                    <a:xfrm>
-                      <a:off x="0" y="0"/>
-                      <a:ext cx="4930567" cy="228620"/>
-                    </a:xfrm>
-                    <a:prstGeom prst="rect">
-                      <a:avLst/>
-                    </a:prstGeom>
-                  </pic:spPr>
-                </pic:pic>
-              </a:graphicData>
-            </a:graphic>
-          </wp:inline>
-        </w:drawing>
-      </w:r>
-    </w:p>
-    <w:p>
-      <w:pPr>
-        <w:pStyle w:val="a3"/>
-        <w:numPr>
-          <w:ilvl w:val="0"/>
-          <w:numId w:val="1"/>
-        </w:numPr>
-        <w:ind w:firstLineChars="0"/>
-      </w:pPr>
-      <w:r>
-        <w:rPr>
-          <w:rFonts w:hint="eastAsia"/>
-        </w:rPr>
-        <w:t>T</w:t>
-      </w:r>
-      <w:r>
-        <w:t>he result of program as below:</w:t>
-      </w:r>
-    </w:p>
-    <w:p>
-      <w:pPr>
-        <w:pStyle w:val="a3"/>
-        <w:ind w:left="360" w:firstLineChars="0" w:firstLine="0"/>
-      </w:pPr>
-      <w:r>
-        <w:rPr>
-          <w:noProof/>
-        </w:rPr>
-        <w:drawing>
-          <wp:inline distT="0" distB="0" distL="0" distR="0" wp14:anchorId="2356D944" wp14:editId="451DDEA0">
-            <wp:extent cx="5274310" cy="1409065"/>
-            <wp:effectExtent l="0" t="0" r="2540" b="635"/>
-            <wp:docPr id="3" name="图片 3"/>
-            <wp:cNvGraphicFramePr>
-              <a:graphicFrameLocks xmlns:a="http://schemas.openxmlformats.org/drawingml/2006/main" noChangeAspect="1"/>
-            </wp:cNvGraphicFramePr>
-            <a:graphic xmlns:a="http://schemas.openxmlformats.org/drawingml/2006/main">
-              <a:graphicData uri="http://schemas.openxmlformats.org/drawingml/2006/picture">
-                <pic:pic xmlns:pic="http://schemas.openxmlformats.org/drawingml/2006/picture">
-                  <pic:nvPicPr>
-                    <pic:cNvPr id="1" name=""/>
-                    <pic:cNvPicPr/>
-                  </pic:nvPicPr>
-                  <pic:blipFill>
-                    <a:blip r:embed="rId9"/>
-                    <a:stretch>
-                      <a:fillRect/>
-                    </a:stretch>
-                  </pic:blipFill>
-                  <pic:spPr>
-                    <a:xfrm>
-                      <a:off x="0" y="0"/>
-                      <a:ext cx="5274310" cy="1409065"/>
-                    </a:xfrm>
-                    <a:prstGeom prst="rect">
-                      <a:avLst/>
-                    </a:prstGeom>
-                  </pic:spPr>
-                </pic:pic>
-              </a:graphicData>
-            </a:graphic>
-          </wp:inline>
-        </w:drawing>
-      </w:r>
-    </w:p>
-    <w:p>
-      <w:pPr>
-        <w:pStyle w:val="a3"/>
-        <w:numPr>
-          <w:ilvl w:val="0"/>
-          <w:numId w:val="1"/>
-        </w:numPr>
-        <w:ind w:firstLineChars="0"/>
-      </w:pPr>
-      <w:r>
-        <w:rPr>
-          <w:rFonts w:hint="eastAsia"/>
-        </w:rPr>
-        <w:t>If</w:t>
-      </w:r>
-      <w:r>
-        <w:t xml:space="preserve"> you use</w:t>
-      </w:r>
-      <w:r>
-        <w:t xml:space="preserve"> </w:t>
-      </w:r>
-      <w:r>
-        <w:rPr>
-          <w:rFonts w:hint="eastAsia"/>
-        </w:rPr>
-        <w:t>fork</w:t>
-      </w:r>
-      <w:r>
-        <w:t xml:space="preserve"> </w:t>
-      </w:r>
-      <w:r>
-        <w:t xml:space="preserve">my </w:t>
-      </w:r>
-      <w:r>
-        <w:t>G</w:t>
-      </w:r>
-      <w:r>
-        <w:t>it</w:t>
-      </w:r>
-      <w:r>
-        <w:t>H</w:t>
-      </w:r>
-      <w:r>
-        <w:t xml:space="preserve">ub </w:t>
-      </w:r>
-      <w:r>
-        <w:rPr>
-          <w:rFonts w:hint="eastAsia"/>
-        </w:rPr>
-        <w:t>project</w:t>
-      </w:r>
-      <w:r>
-        <w:t xml:space="preserve"> </w:t>
-      </w:r>
-      <w:r>
-        <w:t>address</w:t>
-      </w:r>
-      <w:r>
-        <w:t xml:space="preserve"> and clone it</w:t>
-      </w:r>
-      <w:r>
-        <w:t xml:space="preserve"> to your local, please run und</w:t>
-      </w:r>
-      <w:bookmarkStart w:id="0" w:name="_GoBack"/>
-      <w:bookmarkEnd w:id="0"/>
-      <w:r>
-        <w:t xml:space="preserve">er command </w:t>
-      </w:r>
-      <w:r>
-        <w:t>to play game</w:t>
-      </w:r>
-      <w:r>
-        <w:t xml:space="preserve"> in the forked project</w:t>
-      </w:r>
-      <w:r>
-        <w:t xml:space="preserve">. Also you can change the number of players by change the parameter </w:t>
-      </w:r>
-      <w:proofErr w:type="spellStart"/>
-      <w:proofErr w:type="gramStart"/>
-      <w:r>
-        <w:rPr>
-          <w:b/>
-          <w:bCs/>
-          <w:i/>
-          <w:iCs/>
-        </w:rPr>
-        <w:t>game.player</w:t>
-      </w:r>
-      <w:proofErr w:type="gramEnd"/>
-      <w:r>
-        <w:rPr>
-          <w:b/>
-          <w:bCs/>
-          <w:i/>
-          <w:iCs/>
-        </w:rPr>
-        <w:t>.counter</w:t>
-      </w:r>
-      <w:proofErr w:type="spellEnd"/>
-      <w:r>
-        <w:rPr>
-          <w:b/>
-          <w:bCs/>
-          <w:i/>
-          <w:iCs/>
-        </w:rPr>
-        <w:t xml:space="preserve">. </w:t>
-      </w:r>
-      <w:r>
-        <w:t>The project will be compile</w:t>
-      </w:r>
-      <w:r>
-        <w:t>d</w:t>
-      </w:r>
-      <w:r>
-        <w:t xml:space="preserve"> and ru</w:t>
-      </w:r>
-      <w:r>
-        <w:t>n.</w:t>
-      </w:r>
-    </w:p>
-    <w:p>
-      <w:pPr>
-        <w:pStyle w:val="a3"/>
-        <w:ind w:left="360" w:firstLineChars="0" w:firstLine="0"/>
-      </w:pPr>
-      <w:r>
-        <w:rPr>
-          <w:noProof/>
-        </w:rPr>
-        <w:drawing>
-          <wp:inline distT="0" distB="0" distL="0" distR="0" wp14:anchorId="759DB133" wp14:editId="3DA3F853">
+          <wp:inline distT="0" distB="0" distL="0" distR="0" wp14:anchorId="2D64EEB6" wp14:editId="14268F11">
             <wp:extent cx="3078747" cy="198137"/>
             <wp:effectExtent l="0" t="0" r="7620" b="0"/>
             <wp:docPr id="5" name="图片 5"/>
@@ -431,7 +235,62 @@
         <w:t>T</w:t>
       </w:r>
       <w:r>
-        <w:t>he result of program will same as point 3.</w:t>
+        <w:t xml:space="preserve">he result of program </w:t>
+      </w:r>
+      <w:r>
+        <w:t>as below:</w:t>
+      </w:r>
+    </w:p>
+    <w:p>
+      <w:pPr>
+        <w:pStyle w:val="a3"/>
+        <w:ind w:left="360" w:firstLineChars="0" w:firstLine="0"/>
+        <w:rPr>
+          <w:rFonts w:hint="eastAsia"/>
+        </w:rPr>
+      </w:pPr>
+      <w:r>
+        <w:drawing>
+          <wp:inline distT="0" distB="0" distL="0" distR="0" wp14:anchorId="4CCF2E23" wp14:editId="4A311597">
+            <wp:extent cx="5274310" cy="1310640"/>
+            <wp:effectExtent l="0" t="0" r="2540" b="3810"/>
+            <wp:docPr id="4" name="图片 4"/>
+            <wp:cNvGraphicFramePr>
+              <a:graphicFrameLocks xmlns:a="http://schemas.openxmlformats.org/drawingml/2006/main" noChangeAspect="1"/>
+            </wp:cNvGraphicFramePr>
+            <a:graphic xmlns:a="http://schemas.openxmlformats.org/drawingml/2006/main">
+              <a:graphicData uri="http://schemas.openxmlformats.org/drawingml/2006/picture">
+                <pic:pic xmlns:pic="http://schemas.openxmlformats.org/drawingml/2006/picture">
+                  <pic:nvPicPr>
+                    <pic:cNvPr id="1" name=""/>
+                    <pic:cNvPicPr/>
+                  </pic:nvPicPr>
+                  <pic:blipFill>
+                    <a:blip r:embed="rId11"/>
+                    <a:stretch>
+                      <a:fillRect/>
+                    </a:stretch>
+                  </pic:blipFill>
+                  <pic:spPr>
+                    <a:xfrm>
+                      <a:off x="0" y="0"/>
+                      <a:ext cx="5274310" cy="1310640"/>
+                    </a:xfrm>
+                    <a:prstGeom prst="rect">
+                      <a:avLst/>
+                    </a:prstGeom>
+                  </pic:spPr>
+                </pic:pic>
+              </a:graphicData>
+            </a:graphic>
+          </wp:inline>
+        </w:drawing>
+      </w:r>
+      <w:r>
+        <w:rPr>
+          <w:noProof/>
+        </w:rPr>
+        <w:t xml:space="preserve"> </w:t>
       </w:r>
     </w:p>
     <w:sectPr>
@@ -1635,6 +1494,29 @@
       <w:szCs w:val="18"/>
     </w:rPr>
   </w:style>
+  <w:style w:type="character" w:styleId="aa">
+    <w:name w:val="Hyperlink"/>
+    <w:basedOn w:val="a0"/>
+    <w:uiPriority w:val="99"/>
+    <w:unhideWhenUsed/>
+    <w:rsid w:val="00A75654"/>
+    <w:rPr>
+      <w:color w:val="0000FF"/>
+      <w:u w:val="single"/>
+    </w:rPr>
+  </w:style>
+  <w:style w:type="character" w:styleId="ab">
+    <w:name w:val="Unresolved Mention"/>
+    <w:basedOn w:val="a0"/>
+    <w:uiPriority w:val="99"/>
+    <w:semiHidden/>
+    <w:unhideWhenUsed/>
+    <w:rsid w:val="00A75654"/>
+    <w:rPr>
+      <w:color w:val="605E5C"/>
+      <w:shd w:val="clear" w:color="auto" w:fill="E1DFDD"/>
+    </w:rPr>
+  </w:style>
 </w:styles>
 </file>
 

</xml_diff>